<commit_message>
Added summer syllabus and week 15 PPT
</commit_message>
<xml_diff>
--- a/2022SUM_CIS174_Syllabus.docx
+++ b/2022SUM_CIS174_Syllabus.docx
@@ -3671,6 +3671,7 @@
         </w:rPr>
         <w:t>es that impact the classroom (</w:t>
       </w:r>
+      <w:proofErr w:type="gramStart"/>
       <w:r>
         <w:rPr>
           <w:rFonts w:cs="Arial"/>
@@ -3683,6 +3684,7 @@
         </w:rPr>
         <w:t>g.</w:t>
       </w:r>
+      <w:proofErr w:type="gramEnd"/>
       <w:r>
         <w:rPr>
           <w:rFonts w:cs="Arial"/>
@@ -3771,7 +3773,7 @@
     </w:p>
     <w:tbl>
       <w:tblPr>
-        <w:tblW w:w="9918" w:type="dxa"/>
+        <w:tblW w:w="5092" w:type="pct"/>
         <w:tblBorders>
           <w:top w:val="single" w:sz="4" w:space="0" w:color="auto"/>
           <w:left w:val="single" w:sz="4" w:space="0" w:color="auto"/>
@@ -3780,13 +3782,13 @@
           <w:insideH w:val="single" w:sz="4" w:space="0" w:color="auto"/>
           <w:insideV w:val="single" w:sz="4" w:space="0" w:color="auto"/>
         </w:tblBorders>
-        <w:tblLayout w:type="fixed"/>
         <w:tblLook w:val="06A0" w:firstRow="1" w:lastRow="0" w:firstColumn="1" w:lastColumn="0" w:noHBand="1" w:noVBand="1"/>
       </w:tblPr>
       <w:tblGrid>
-        <w:gridCol w:w="2268"/>
-        <w:gridCol w:w="5760"/>
-        <w:gridCol w:w="1890"/>
+        <w:gridCol w:w="1344"/>
+        <w:gridCol w:w="1620"/>
+        <w:gridCol w:w="5671"/>
+        <w:gridCol w:w="1620"/>
       </w:tblGrid>
       <w:tr>
         <w:trPr>
@@ -3794,7 +3796,7 @@
         </w:trPr>
         <w:tc>
           <w:tcPr>
-            <w:tcW w:w="2268" w:type="dxa"/>
+            <w:tcW w:w="655" w:type="pct"/>
             <w:vAlign w:val="center"/>
           </w:tcPr>
           <w:p>
@@ -3810,13 +3812,13 @@
                 <w:b/>
                 <w:bCs/>
               </w:rPr>
-              <w:t>Week or Date</w:t>
+              <w:t>Week</w:t>
             </w:r>
           </w:p>
         </w:tc>
         <w:tc>
           <w:tcPr>
-            <w:tcW w:w="5760" w:type="dxa"/>
+            <w:tcW w:w="790" w:type="pct"/>
             <w:vAlign w:val="center"/>
           </w:tcPr>
           <w:p>
@@ -3824,21 +3826,45 @@
               <w:jc w:val="center"/>
               <w:rPr>
                 <w:rFonts w:cs="Arial"/>
-              </w:rPr>
-            </w:pPr>
-            <w:r>
-              <w:rPr>
-                <w:rFonts w:cs="Arial"/>
                 <w:b/>
                 <w:bCs/>
               </w:rPr>
-              <w:t>Assignment</w:t>
+            </w:pPr>
+            <w:r>
+              <w:rPr>
+                <w:rFonts w:cs="Arial"/>
+                <w:b/>
+                <w:bCs/>
+              </w:rPr>
+              <w:t>Module</w:t>
             </w:r>
           </w:p>
         </w:tc>
         <w:tc>
           <w:tcPr>
-            <w:tcW w:w="1890" w:type="dxa"/>
+            <w:tcW w:w="2765" w:type="pct"/>
+            <w:vAlign w:val="center"/>
+          </w:tcPr>
+          <w:p>
+            <w:pPr>
+              <w:jc w:val="center"/>
+              <w:rPr>
+                <w:rFonts w:cs="Arial"/>
+              </w:rPr>
+            </w:pPr>
+            <w:r>
+              <w:rPr>
+                <w:rFonts w:cs="Arial"/>
+                <w:b/>
+                <w:bCs/>
+              </w:rPr>
+              <w:t>Assignment</w:t>
+            </w:r>
+          </w:p>
+        </w:tc>
+        <w:tc>
+          <w:tcPr>
+            <w:tcW w:w="790" w:type="pct"/>
             <w:vAlign w:val="center"/>
           </w:tcPr>
           <w:p>
@@ -3862,12 +3888,12 @@
       <w:tr>
         <w:tc>
           <w:tcPr>
-            <w:tcW w:w="2268" w:type="dxa"/>
+            <w:tcW w:w="655" w:type="pct"/>
             <w:vAlign w:val="center"/>
           </w:tcPr>
           <w:p>
             <w:pPr>
-              <w:ind w:left="288"/>
+              <w:jc w:val="center"/>
               <w:rPr>
                 <w:rFonts w:cs="Arial"/>
               </w:rPr>
@@ -3882,11 +3908,12 @@
         </w:tc>
         <w:tc>
           <w:tcPr>
-            <w:tcW w:w="5760" w:type="dxa"/>
+            <w:tcW w:w="790" w:type="pct"/>
             <w:vAlign w:val="center"/>
           </w:tcPr>
           <w:p>
             <w:pPr>
+              <w:jc w:val="center"/>
               <w:rPr>
                 <w:rStyle w:val="Style1"/>
               </w:rPr>
@@ -3895,91 +3922,110 @@
               <w:rPr>
                 <w:rStyle w:val="Style1"/>
               </w:rPr>
-              <w:t>Introduction (Topic 2)</w:t>
-            </w:r>
-          </w:p>
-          <w:p>
-            <w:pPr>
-              <w:rPr>
-                <w:rStyle w:val="Style1"/>
-              </w:rPr>
-            </w:pPr>
-            <w:r>
-              <w:rPr>
-                <w:rStyle w:val="Style1"/>
-              </w:rPr>
-              <w:t>e-Text Confirmation (Topic 3)</w:t>
-            </w:r>
-          </w:p>
-          <w:p>
-            <w:pPr>
-              <w:rPr>
-                <w:rStyle w:val="Style1"/>
-              </w:rPr>
-            </w:pPr>
-            <w:r>
-              <w:rPr>
-                <w:rStyle w:val="Style1"/>
-              </w:rPr>
-              <w:t>Install Visual Studio (Topic 4)</w:t>
-            </w:r>
-          </w:p>
-          <w:p>
-            <w:pPr>
-              <w:rPr>
-                <w:rStyle w:val="Style1"/>
-              </w:rPr>
-            </w:pPr>
-            <w:r>
-              <w:rPr>
-                <w:rStyle w:val="Style1"/>
-              </w:rPr>
-              <w:t>Verify GitHub Account (Topic 4)</w:t>
-            </w:r>
-          </w:p>
-          <w:p>
-            <w:pPr>
-              <w:rPr>
-                <w:rStyle w:val="Style1"/>
-              </w:rPr>
-            </w:pPr>
-            <w:r>
-              <w:rPr>
-                <w:rStyle w:val="Style1"/>
-              </w:rPr>
-              <w:t>Install SQL Express (Topic 4)</w:t>
-            </w:r>
-          </w:p>
-          <w:p>
-            <w:pPr>
-              <w:rPr>
-                <w:rStyle w:val="Style1"/>
-              </w:rPr>
-            </w:pPr>
-            <w:r>
-              <w:rPr>
-                <w:rStyle w:val="Style1"/>
-              </w:rPr>
-              <w:t>WebAppHelloWorld (Topic 5)</w:t>
-            </w:r>
-          </w:p>
-          <w:p>
-            <w:pPr>
-              <w:rPr>
-                <w:rStyle w:val="Style1"/>
-              </w:rPr>
-            </w:pPr>
-            <w:r>
-              <w:rPr>
-                <w:rStyle w:val="Style1"/>
-              </w:rPr>
-              <w:t>Murach Chapter 1 Quiz (Topic 6)</w:t>
+              <w:t>Module 0</w:t>
             </w:r>
           </w:p>
         </w:tc>
         <w:tc>
           <w:tcPr>
-            <w:tcW w:w="1890" w:type="dxa"/>
+            <w:tcW w:w="2765" w:type="pct"/>
+            <w:vAlign w:val="center"/>
+          </w:tcPr>
+          <w:p>
+            <w:pPr>
+              <w:rPr>
+                <w:rStyle w:val="Style1"/>
+              </w:rPr>
+            </w:pPr>
+            <w:r>
+              <w:rPr>
+                <w:rStyle w:val="Style1"/>
+              </w:rPr>
+              <w:t>Introduction (Topic 2)</w:t>
+            </w:r>
+          </w:p>
+          <w:p>
+            <w:pPr>
+              <w:rPr>
+                <w:rStyle w:val="Style1"/>
+              </w:rPr>
+            </w:pPr>
+            <w:r>
+              <w:rPr>
+                <w:rStyle w:val="Style1"/>
+              </w:rPr>
+              <w:t>e-Text Confirmation (Topic 3)</w:t>
+            </w:r>
+          </w:p>
+          <w:p>
+            <w:pPr>
+              <w:rPr>
+                <w:rStyle w:val="Style1"/>
+              </w:rPr>
+            </w:pPr>
+            <w:r>
+              <w:rPr>
+                <w:rStyle w:val="Style1"/>
+              </w:rPr>
+              <w:t>Install Visual Studio (Topic 4)</w:t>
+            </w:r>
+          </w:p>
+          <w:p>
+            <w:pPr>
+              <w:rPr>
+                <w:rStyle w:val="Style1"/>
+              </w:rPr>
+            </w:pPr>
+            <w:r>
+              <w:rPr>
+                <w:rStyle w:val="Style1"/>
+              </w:rPr>
+              <w:t>Verify GitHub Account (Topic 4)</w:t>
+            </w:r>
+          </w:p>
+          <w:p>
+            <w:pPr>
+              <w:rPr>
+                <w:rStyle w:val="Style1"/>
+              </w:rPr>
+            </w:pPr>
+            <w:r>
+              <w:rPr>
+                <w:rStyle w:val="Style1"/>
+              </w:rPr>
+              <w:t>Install SQL Express (Topic 4)</w:t>
+            </w:r>
+          </w:p>
+          <w:p>
+            <w:pPr>
+              <w:rPr>
+                <w:rStyle w:val="Style1"/>
+              </w:rPr>
+            </w:pPr>
+            <w:r>
+              <w:rPr>
+                <w:rStyle w:val="Style1"/>
+              </w:rPr>
+              <w:t>WebAppHelloWorld (Topic 5)</w:t>
+            </w:r>
+          </w:p>
+          <w:p>
+            <w:pPr>
+              <w:rPr>
+                <w:rStyle w:val="Style1"/>
+              </w:rPr>
+            </w:pPr>
+            <w:r>
+              <w:rPr>
+                <w:rStyle w:val="Style1"/>
+              </w:rPr>
+              <w:t>Murach Chapter 1 Quiz (Topic 6)</w:t>
+            </w:r>
+          </w:p>
+        </w:tc>
+        <w:tc>
+          <w:tcPr>
+            <w:tcW w:w="790" w:type="pct"/>
             <w:vAlign w:val="center"/>
           </w:tcPr>
           <w:p>
@@ -3994,12 +4040,12 @@
       <w:tr>
         <w:tc>
           <w:tcPr>
-            <w:tcW w:w="2268" w:type="dxa"/>
+            <w:tcW w:w="655" w:type="pct"/>
             <w:vAlign w:val="center"/>
           </w:tcPr>
           <w:p>
             <w:pPr>
-              <w:ind w:left="288"/>
+              <w:jc w:val="center"/>
               <w:rPr>
                 <w:rFonts w:cs="Arial"/>
               </w:rPr>
@@ -4014,11 +4060,12 @@
         </w:tc>
         <w:tc>
           <w:tcPr>
-            <w:tcW w:w="5760" w:type="dxa"/>
+            <w:tcW w:w="790" w:type="pct"/>
             <w:vAlign w:val="center"/>
           </w:tcPr>
           <w:p>
             <w:pPr>
+              <w:jc w:val="center"/>
               <w:rPr>
                 <w:rStyle w:val="Style1"/>
               </w:rPr>
@@ -4027,79 +4074,92 @@
               <w:rPr>
                 <w:rStyle w:val="Style1"/>
               </w:rPr>
-              <w:t>Chapter 2 Quiz (Topic 1)</w:t>
-            </w:r>
-          </w:p>
-          <w:p>
-            <w:pPr>
-              <w:rPr>
-                <w:rStyle w:val="Style1"/>
-              </w:rPr>
-            </w:pPr>
-            <w:r>
-              <w:rPr>
-                <w:rStyle w:val="Style1"/>
-              </w:rPr>
-              <w:t>Lab MVC App (Topic 1)</w:t>
-            </w:r>
-          </w:p>
-          <w:p>
-            <w:pPr>
-              <w:rPr>
-                <w:rStyle w:val="Style1"/>
-              </w:rPr>
-            </w:pPr>
-            <w:r>
-              <w:rPr>
-                <w:rStyle w:val="Style1"/>
-              </w:rPr>
-              <w:t>Chapter 3 Quiz (Topic 2)</w:t>
-            </w:r>
-          </w:p>
-          <w:p>
-            <w:pPr>
-              <w:rPr>
-                <w:rStyle w:val="Style1"/>
-              </w:rPr>
-            </w:pPr>
-            <w:r>
-              <w:rPr>
-                <w:rStyle w:val="Style1"/>
-              </w:rPr>
-              <w:t>Responsive Web App (Topic 2)</w:t>
-            </w:r>
-          </w:p>
-          <w:p>
-            <w:r>
-              <w:rPr>
-                <w:rStyle w:val="Style1"/>
-              </w:rPr>
-              <w:t>Final Project Introduction (Topic 3)</w:t>
+              <w:t>Module 1</w:t>
             </w:r>
           </w:p>
         </w:tc>
         <w:tc>
           <w:tcPr>
-            <w:tcW w:w="1890" w:type="dxa"/>
+            <w:tcW w:w="2765" w:type="pct"/>
             <w:vAlign w:val="center"/>
           </w:tcPr>
           <w:p>
             <w:pPr>
               <w:rPr>
-                <w:rFonts w:cs="Arial"/>
-              </w:rPr>
-            </w:pPr>
-            <w:r>
-              <w:rPr>
-                <w:rFonts w:cs="Arial"/>
-              </w:rPr>
-              <w:t>2022-0</w:t>
-            </w:r>
-            <w:r>
-              <w:rPr>
-                <w:rFonts w:cs="Arial"/>
-              </w:rPr>
-              <w:t>6-01</w:t>
+                <w:rStyle w:val="Style1"/>
+              </w:rPr>
+            </w:pPr>
+            <w:r>
+              <w:rPr>
+                <w:rStyle w:val="Style1"/>
+              </w:rPr>
+              <w:t>Chapter 2 Quiz (Topic 1)</w:t>
+            </w:r>
+          </w:p>
+          <w:p>
+            <w:pPr>
+              <w:rPr>
+                <w:rStyle w:val="Style1"/>
+              </w:rPr>
+            </w:pPr>
+            <w:r>
+              <w:rPr>
+                <w:rStyle w:val="Style1"/>
+              </w:rPr>
+              <w:t>Lab MVC App (Topic 1)</w:t>
+            </w:r>
+          </w:p>
+          <w:p>
+            <w:pPr>
+              <w:rPr>
+                <w:rStyle w:val="Style1"/>
+              </w:rPr>
+            </w:pPr>
+            <w:r>
+              <w:rPr>
+                <w:rStyle w:val="Style1"/>
+              </w:rPr>
+              <w:t>Chapter 3 Quiz (Topic 2)</w:t>
+            </w:r>
+          </w:p>
+          <w:p>
+            <w:pPr>
+              <w:rPr>
+                <w:rStyle w:val="Style1"/>
+              </w:rPr>
+            </w:pPr>
+            <w:r>
+              <w:rPr>
+                <w:rStyle w:val="Style1"/>
+              </w:rPr>
+              <w:t>Responsive Web App (Topic 2)</w:t>
+            </w:r>
+          </w:p>
+          <w:p>
+            <w:r>
+              <w:rPr>
+                <w:rStyle w:val="Style1"/>
+              </w:rPr>
+              <w:t>Final Project Introduction (Topic 3)</w:t>
+            </w:r>
+          </w:p>
+        </w:tc>
+        <w:tc>
+          <w:tcPr>
+            <w:tcW w:w="790" w:type="pct"/>
+            <w:vAlign w:val="center"/>
+          </w:tcPr>
+          <w:p>
+            <w:pPr>
+              <w:rPr>
+                <w:rFonts w:cs="Arial"/>
+              </w:rPr>
+            </w:pPr>
+            <w:r>
+              <w:rPr>
+                <w:rFonts w:cs="Arial"/>
+              </w:rPr>
+              <w:t>2022-06-01</w:t>
             </w:r>
           </w:p>
         </w:tc>
@@ -4107,12 +4167,12 @@
       <w:tr>
         <w:tc>
           <w:tcPr>
-            <w:tcW w:w="2268" w:type="dxa"/>
+            <w:tcW w:w="655" w:type="pct"/>
             <w:vAlign w:val="center"/>
           </w:tcPr>
           <w:p>
             <w:pPr>
-              <w:ind w:left="288"/>
+              <w:jc w:val="center"/>
               <w:rPr>
                 <w:rFonts w:cs="Arial"/>
               </w:rPr>
@@ -4127,78 +4187,27 @@
         </w:tc>
         <w:tc>
           <w:tcPr>
-            <w:tcW w:w="5760" w:type="dxa"/>
+            <w:tcW w:w="790" w:type="pct"/>
             <w:vAlign w:val="center"/>
           </w:tcPr>
           <w:p>
             <w:pPr>
-              <w:rPr>
-                <w:rFonts w:cs="Arial"/>
-              </w:rPr>
-            </w:pPr>
-            <w:r>
-              <w:rPr>
-                <w:rFonts w:cs="Arial"/>
-              </w:rPr>
-              <w:t>Verify Azure Setup (Topic 1)</w:t>
-            </w:r>
-          </w:p>
-          <w:p>
-            <w:pPr>
-              <w:rPr>
-                <w:rFonts w:cs="Arial"/>
-              </w:rPr>
-            </w:pPr>
-            <w:r>
-              <w:rPr>
-                <w:rFonts w:cs="Arial"/>
-              </w:rPr>
-              <w:t>EF Core Web App Lab (Topic 2)</w:t>
-            </w:r>
-          </w:p>
-          <w:p>
-            <w:pPr>
-              <w:rPr>
-                <w:rFonts w:cs="Arial"/>
-              </w:rPr>
-            </w:pPr>
-            <w:r>
-              <w:rPr>
-                <w:rFonts w:cs="Arial"/>
-              </w:rPr>
-              <w:t>Murach Chapter 4 Quiz (Topic 3)</w:t>
-            </w:r>
-          </w:p>
-          <w:p>
-            <w:pPr>
-              <w:rPr>
-                <w:rFonts w:cs="Arial"/>
-              </w:rPr>
-            </w:pPr>
-            <w:r>
-              <w:rPr>
-                <w:rFonts w:cs="Arial"/>
-              </w:rPr>
-              <w:t>Multipage WebApp w/ DB (Topic 3)</w:t>
-            </w:r>
-          </w:p>
-          <w:p>
-            <w:pPr>
-              <w:rPr>
-                <w:rFonts w:cs="Arial"/>
-              </w:rPr>
-            </w:pPr>
-            <w:r>
-              <w:rPr>
-                <w:rFonts w:cs="Arial"/>
-              </w:rPr>
-              <w:t>Final Project Brainstorming (Topic 4)</w:t>
+              <w:jc w:val="center"/>
+              <w:rPr>
+                <w:rFonts w:cs="Arial"/>
+              </w:rPr>
+            </w:pPr>
+            <w:r>
+              <w:rPr>
+                <w:rFonts w:cs="Arial"/>
+              </w:rPr>
+              <w:t>Module 2</w:t>
             </w:r>
           </w:p>
         </w:tc>
         <w:tc>
           <w:tcPr>
-            <w:tcW w:w="1890" w:type="dxa"/>
+            <w:tcW w:w="2765" w:type="pct"/>
             <w:vAlign w:val="center"/>
           </w:tcPr>
           <w:p>
@@ -4211,31 +4220,78 @@
               <w:rPr>
                 <w:rFonts w:cs="Arial"/>
               </w:rPr>
-              <w:t>2022-0</w:t>
-            </w:r>
-            <w:r>
-              <w:rPr>
-                <w:rFonts w:cs="Arial"/>
-              </w:rPr>
-              <w:t>6</w:t>
-            </w:r>
-            <w:r>
-              <w:rPr>
-                <w:rFonts w:cs="Arial"/>
-              </w:rPr>
-              <w:t>-</w:t>
-            </w:r>
-            <w:r>
-              <w:rPr>
-                <w:rFonts w:cs="Arial"/>
-              </w:rPr>
-              <w:t>0</w:t>
-            </w:r>
-            <w:r>
-              <w:rPr>
-                <w:rFonts w:cs="Arial"/>
-              </w:rPr>
-              <w:t>8</w:t>
+              <w:t>Verify Azure Setup (Topic 1)</w:t>
+            </w:r>
+          </w:p>
+          <w:p>
+            <w:pPr>
+              <w:rPr>
+                <w:rFonts w:cs="Arial"/>
+              </w:rPr>
+            </w:pPr>
+            <w:r>
+              <w:rPr>
+                <w:rFonts w:cs="Arial"/>
+              </w:rPr>
+              <w:t>EF Core Web App Lab (Topic 2)</w:t>
+            </w:r>
+          </w:p>
+          <w:p>
+            <w:pPr>
+              <w:rPr>
+                <w:rFonts w:cs="Arial"/>
+              </w:rPr>
+            </w:pPr>
+            <w:r>
+              <w:rPr>
+                <w:rFonts w:cs="Arial"/>
+              </w:rPr>
+              <w:t>Murach Chapter 4 Quiz (Topic 3)</w:t>
+            </w:r>
+          </w:p>
+          <w:p>
+            <w:pPr>
+              <w:rPr>
+                <w:rFonts w:cs="Arial"/>
+              </w:rPr>
+            </w:pPr>
+            <w:r>
+              <w:rPr>
+                <w:rFonts w:cs="Arial"/>
+              </w:rPr>
+              <w:t>Multipage WebApp w/ DB (Topic 3)</w:t>
+            </w:r>
+          </w:p>
+          <w:p>
+            <w:pPr>
+              <w:rPr>
+                <w:rFonts w:cs="Arial"/>
+              </w:rPr>
+            </w:pPr>
+            <w:r>
+              <w:rPr>
+                <w:rFonts w:cs="Arial"/>
+              </w:rPr>
+              <w:t>Final Project Brainstorming (Topic 4)</w:t>
+            </w:r>
+          </w:p>
+        </w:tc>
+        <w:tc>
+          <w:tcPr>
+            <w:tcW w:w="790" w:type="pct"/>
+            <w:vAlign w:val="center"/>
+          </w:tcPr>
+          <w:p>
+            <w:pPr>
+              <w:rPr>
+                <w:rFonts w:cs="Arial"/>
+              </w:rPr>
+            </w:pPr>
+            <w:r>
+              <w:rPr>
+                <w:rFonts w:cs="Arial"/>
+              </w:rPr>
+              <w:t>2022-06-08</w:t>
             </w:r>
           </w:p>
         </w:tc>
@@ -4243,12 +4299,12 @@
       <w:tr>
         <w:tc>
           <w:tcPr>
-            <w:tcW w:w="2268" w:type="dxa"/>
+            <w:tcW w:w="655" w:type="pct"/>
             <w:vAlign w:val="center"/>
           </w:tcPr>
           <w:p>
             <w:pPr>
-              <w:ind w:left="288"/>
+              <w:jc w:val="center"/>
               <w:rPr>
                 <w:rFonts w:cs="Arial"/>
               </w:rPr>
@@ -4263,120 +4319,117 @@
         </w:tc>
         <w:tc>
           <w:tcPr>
-            <w:tcW w:w="5760" w:type="dxa"/>
+            <w:tcW w:w="790" w:type="pct"/>
             <w:vAlign w:val="center"/>
           </w:tcPr>
           <w:p>
             <w:pPr>
               <w:pStyle w:val="Header"/>
-              <w:rPr>
-                <w:rFonts w:cs="Arial"/>
-              </w:rPr>
-            </w:pPr>
-            <w:r>
-              <w:rPr>
-                <w:rFonts w:cs="Arial"/>
-              </w:rPr>
-              <w:t>Debugging Journal (Topic 2)</w:t>
-            </w:r>
-          </w:p>
-          <w:p>
-            <w:pPr>
-              <w:pStyle w:val="Header"/>
-              <w:rPr>
-                <w:rFonts w:cs="Arial"/>
-              </w:rPr>
-            </w:pPr>
-            <w:r>
-              <w:rPr>
-                <w:rFonts w:cs="Arial"/>
-              </w:rPr>
-              <w:t>Web App Debugging Lab (Topic 2)</w:t>
-            </w:r>
-          </w:p>
-          <w:p>
-            <w:pPr>
-              <w:pStyle w:val="Header"/>
-              <w:rPr>
-                <w:rFonts w:cs="Arial"/>
-              </w:rPr>
-            </w:pPr>
-            <w:r>
-              <w:rPr>
-                <w:rFonts w:cs="Arial"/>
-              </w:rPr>
-              <w:t>Murach Chapter 5 Quiz (Topic 2)</w:t>
-            </w:r>
-          </w:p>
-          <w:p>
-            <w:pPr>
-              <w:pStyle w:val="Header"/>
-              <w:rPr>
-                <w:rFonts w:cs="Arial"/>
-              </w:rPr>
-            </w:pPr>
-            <w:r>
-              <w:rPr>
-                <w:rFonts w:cs="Arial"/>
-              </w:rPr>
-              <w:t>WebApp with Unit Tests (Topic 3)</w:t>
-            </w:r>
-          </w:p>
-          <w:p>
-            <w:pPr>
-              <w:pStyle w:val="Header"/>
-              <w:rPr>
-                <w:rFonts w:cs="Arial"/>
-              </w:rPr>
-            </w:pPr>
-            <w:r>
-              <w:rPr>
-                <w:rFonts w:cs="Arial"/>
-              </w:rPr>
-              <w:t>Propose One Final Project Idea (Topic 4)</w:t>
+              <w:jc w:val="center"/>
+              <w:rPr>
+                <w:rFonts w:cs="Arial"/>
+              </w:rPr>
+            </w:pPr>
+            <w:r>
+              <w:rPr>
+                <w:rFonts w:cs="Arial"/>
+              </w:rPr>
+              <w:t>Module 3</w:t>
             </w:r>
           </w:p>
         </w:tc>
         <w:tc>
           <w:tcPr>
-            <w:tcW w:w="1890" w:type="dxa"/>
+            <w:tcW w:w="2765" w:type="pct"/>
             <w:vAlign w:val="center"/>
           </w:tcPr>
           <w:p>
             <w:pPr>
-              <w:rPr>
-                <w:rFonts w:cs="Arial"/>
-              </w:rPr>
-            </w:pPr>
-            <w:r>
-              <w:rPr>
-                <w:rFonts w:cs="Arial"/>
-              </w:rPr>
-              <w:t>2022-0</w:t>
-            </w:r>
-            <w:r>
-              <w:rPr>
-                <w:rFonts w:cs="Arial"/>
-              </w:rPr>
-              <w:t>6</w:t>
-            </w:r>
-            <w:r>
-              <w:rPr>
-                <w:rFonts w:cs="Arial"/>
-              </w:rPr>
-              <w:t>-</w:t>
-            </w:r>
-            <w:r>
-              <w:rPr>
-                <w:rFonts w:cs="Arial"/>
-              </w:rPr>
-              <w:t>1</w:t>
-            </w:r>
-            <w:r>
-              <w:rPr>
-                <w:rFonts w:cs="Arial"/>
-              </w:rPr>
-              <w:t>5</w:t>
+              <w:pStyle w:val="Header"/>
+              <w:rPr>
+                <w:rFonts w:cs="Arial"/>
+              </w:rPr>
+            </w:pPr>
+            <w:r>
+              <w:rPr>
+                <w:rFonts w:cs="Arial"/>
+              </w:rPr>
+              <w:t>Debugging Journal (Topic 2)</w:t>
+            </w:r>
+          </w:p>
+          <w:p>
+            <w:pPr>
+              <w:pStyle w:val="Header"/>
+              <w:rPr>
+                <w:rFonts w:cs="Arial"/>
+              </w:rPr>
+            </w:pPr>
+            <w:r>
+              <w:rPr>
+                <w:rFonts w:cs="Arial"/>
+              </w:rPr>
+              <w:t>Web App Debugging Lab (Topic 2)</w:t>
+            </w:r>
+          </w:p>
+          <w:p>
+            <w:pPr>
+              <w:pStyle w:val="Header"/>
+              <w:rPr>
+                <w:rFonts w:cs="Arial"/>
+              </w:rPr>
+            </w:pPr>
+            <w:r>
+              <w:rPr>
+                <w:rFonts w:cs="Arial"/>
+              </w:rPr>
+              <w:t>Murach Chapter 5 Quiz (Topic 2)</w:t>
+            </w:r>
+          </w:p>
+          <w:p>
+            <w:pPr>
+              <w:pStyle w:val="Header"/>
+              <w:rPr>
+                <w:rFonts w:cs="Arial"/>
+              </w:rPr>
+            </w:pPr>
+            <w:r>
+              <w:rPr>
+                <w:rFonts w:cs="Arial"/>
+              </w:rPr>
+              <w:t>WebApp with Unit Tests (Topic 3)</w:t>
+            </w:r>
+          </w:p>
+          <w:p>
+            <w:pPr>
+              <w:pStyle w:val="Header"/>
+              <w:rPr>
+                <w:rFonts w:cs="Arial"/>
+              </w:rPr>
+            </w:pPr>
+            <w:r>
+              <w:rPr>
+                <w:rFonts w:cs="Arial"/>
+              </w:rPr>
+              <w:t>Propose One Final Project Idea (Topic 4)</w:t>
+            </w:r>
+          </w:p>
+        </w:tc>
+        <w:tc>
+          <w:tcPr>
+            <w:tcW w:w="790" w:type="pct"/>
+            <w:vAlign w:val="center"/>
+          </w:tcPr>
+          <w:p>
+            <w:pPr>
+              <w:rPr>
+                <w:rFonts w:cs="Arial"/>
+              </w:rPr>
+            </w:pPr>
+            <w:r>
+              <w:rPr>
+                <w:rFonts w:cs="Arial"/>
+              </w:rPr>
+              <w:t>2022-06-15</w:t>
             </w:r>
           </w:p>
         </w:tc>
@@ -4384,12 +4437,12 @@
       <w:tr>
         <w:tc>
           <w:tcPr>
-            <w:tcW w:w="2268" w:type="dxa"/>
+            <w:tcW w:w="655" w:type="pct"/>
             <w:vAlign w:val="center"/>
           </w:tcPr>
           <w:p>
             <w:pPr>
-              <w:ind w:left="288"/>
+              <w:jc w:val="center"/>
               <w:rPr>
                 <w:rFonts w:cs="Arial"/>
               </w:rPr>
@@ -4404,39 +4457,27 @@
         </w:tc>
         <w:tc>
           <w:tcPr>
-            <w:tcW w:w="5760" w:type="dxa"/>
+            <w:tcW w:w="790" w:type="pct"/>
             <w:vAlign w:val="center"/>
           </w:tcPr>
           <w:p>
             <w:pPr>
-              <w:rPr>
-                <w:rFonts w:cs="Arial"/>
-              </w:rPr>
-            </w:pPr>
-            <w:r>
-              <w:rPr>
-                <w:rFonts w:cs="Arial"/>
-              </w:rPr>
-              <w:t>GitHub and SourceTree (Topic 1)</w:t>
-            </w:r>
-          </w:p>
-          <w:p>
-            <w:pPr>
-              <w:rPr>
-                <w:rFonts w:cs="Arial"/>
-              </w:rPr>
-            </w:pPr>
-            <w:r>
-              <w:rPr>
-                <w:rFonts w:cs="Arial"/>
-              </w:rPr>
-              <w:t>Final Project Team Submission (Topic 2)</w:t>
+              <w:jc w:val="center"/>
+              <w:rPr>
+                <w:rFonts w:cs="Arial"/>
+              </w:rPr>
+            </w:pPr>
+            <w:r>
+              <w:rPr>
+                <w:rFonts w:cs="Arial"/>
+              </w:rPr>
+              <w:t>Module 4</w:t>
             </w:r>
           </w:p>
         </w:tc>
         <w:tc>
           <w:tcPr>
-            <w:tcW w:w="1890" w:type="dxa"/>
+            <w:tcW w:w="2765" w:type="pct"/>
             <w:vAlign w:val="center"/>
           </w:tcPr>
           <w:p>
@@ -4449,31 +4490,39 @@
               <w:rPr>
                 <w:rFonts w:cs="Arial"/>
               </w:rPr>
-              <w:t>2022-0</w:t>
-            </w:r>
-            <w:r>
-              <w:rPr>
-                <w:rFonts w:cs="Arial"/>
-              </w:rPr>
-              <w:t>6</w:t>
-            </w:r>
-            <w:r>
-              <w:rPr>
-                <w:rFonts w:cs="Arial"/>
-              </w:rPr>
-              <w:t>-</w:t>
-            </w:r>
-            <w:r>
-              <w:rPr>
-                <w:rFonts w:cs="Arial"/>
-              </w:rPr>
-              <w:t>2</w:t>
-            </w:r>
-            <w:r>
-              <w:rPr>
-                <w:rFonts w:cs="Arial"/>
-              </w:rPr>
-              <w:t>2</w:t>
+              <w:t>GitHub and SourceTree (Topic 1)</w:t>
+            </w:r>
+          </w:p>
+          <w:p>
+            <w:pPr>
+              <w:rPr>
+                <w:rFonts w:cs="Arial"/>
+              </w:rPr>
+            </w:pPr>
+            <w:r>
+              <w:rPr>
+                <w:rFonts w:cs="Arial"/>
+              </w:rPr>
+              <w:t>Final Project Team Submission (Topic 2)</w:t>
+            </w:r>
+          </w:p>
+        </w:tc>
+        <w:tc>
+          <w:tcPr>
+            <w:tcW w:w="790" w:type="pct"/>
+            <w:vAlign w:val="center"/>
+          </w:tcPr>
+          <w:p>
+            <w:pPr>
+              <w:rPr>
+                <w:rFonts w:cs="Arial"/>
+              </w:rPr>
+            </w:pPr>
+            <w:r>
+              <w:rPr>
+                <w:rFonts w:cs="Arial"/>
+              </w:rPr>
+              <w:t>2022-06-22</w:t>
             </w:r>
           </w:p>
         </w:tc>
@@ -4481,12 +4530,12 @@
       <w:tr>
         <w:tc>
           <w:tcPr>
-            <w:tcW w:w="2268" w:type="dxa"/>
+            <w:tcW w:w="655" w:type="pct"/>
             <w:vAlign w:val="center"/>
           </w:tcPr>
           <w:p>
             <w:pPr>
-              <w:ind w:left="288"/>
+              <w:jc w:val="center"/>
               <w:rPr>
                 <w:rFonts w:cs="Arial"/>
               </w:rPr>
@@ -4501,39 +4550,33 @@
         </w:tc>
         <w:tc>
           <w:tcPr>
-            <w:tcW w:w="5760" w:type="dxa"/>
+            <w:tcW w:w="790" w:type="pct"/>
             <w:vAlign w:val="center"/>
           </w:tcPr>
           <w:p>
             <w:pPr>
-              <w:rPr>
-                <w:rFonts w:cs="Arial"/>
-              </w:rPr>
-            </w:pPr>
-            <w:r>
-              <w:rPr>
-                <w:rFonts w:cs="Arial"/>
-              </w:rPr>
-              <w:t>Murac Chapter 6 Quiz (Topic 3)</w:t>
-            </w:r>
-          </w:p>
-          <w:p>
-            <w:pPr>
-              <w:rPr>
-                <w:rFonts w:cs="Arial"/>
-              </w:rPr>
-            </w:pPr>
-            <w:r>
-              <w:rPr>
-                <w:rFonts w:cs="Arial"/>
-              </w:rPr>
-              <w:t>Website Add Site Menu, Admin, and Routing (Topic 5)</w:t>
+              <w:jc w:val="center"/>
+              <w:rPr>
+                <w:rFonts w:cs="Arial"/>
+              </w:rPr>
+            </w:pPr>
+            <w:r>
+              <w:rPr>
+                <w:rFonts w:cs="Arial"/>
+              </w:rPr>
+              <w:t>Module</w:t>
+            </w:r>
+            <w:r>
+              <w:rPr>
+                <w:rFonts w:cs="Arial"/>
+              </w:rPr>
+              <w:t>5</w:t>
             </w:r>
           </w:p>
         </w:tc>
         <w:tc>
           <w:tcPr>
-            <w:tcW w:w="1890" w:type="dxa"/>
+            <w:tcW w:w="2765" w:type="pct"/>
             <w:vAlign w:val="center"/>
           </w:tcPr>
           <w:p>
@@ -4546,31 +4589,39 @@
               <w:rPr>
                 <w:rFonts w:cs="Arial"/>
               </w:rPr>
-              <w:t>2022-0</w:t>
-            </w:r>
-            <w:r>
-              <w:rPr>
-                <w:rFonts w:cs="Arial"/>
-              </w:rPr>
-              <w:t>6</w:t>
-            </w:r>
-            <w:r>
-              <w:rPr>
-                <w:rFonts w:cs="Arial"/>
-              </w:rPr>
-              <w:t>-</w:t>
-            </w:r>
-            <w:r>
-              <w:rPr>
-                <w:rFonts w:cs="Arial"/>
-              </w:rPr>
-              <w:t>2</w:t>
-            </w:r>
-            <w:r>
-              <w:rPr>
-                <w:rFonts w:cs="Arial"/>
-              </w:rPr>
-              <w:t>9</w:t>
+              <w:t>Murac Chapter 6 Quiz (Topic 3)</w:t>
+            </w:r>
+          </w:p>
+          <w:p>
+            <w:pPr>
+              <w:rPr>
+                <w:rFonts w:cs="Arial"/>
+              </w:rPr>
+            </w:pPr>
+            <w:r>
+              <w:rPr>
+                <w:rFonts w:cs="Arial"/>
+              </w:rPr>
+              <w:t>Website Add Site Menu, Admin, and Routing (Topic 5)</w:t>
+            </w:r>
+          </w:p>
+        </w:tc>
+        <w:tc>
+          <w:tcPr>
+            <w:tcW w:w="790" w:type="pct"/>
+            <w:vAlign w:val="center"/>
+          </w:tcPr>
+          <w:p>
+            <w:pPr>
+              <w:rPr>
+                <w:rFonts w:cs="Arial"/>
+              </w:rPr>
+            </w:pPr>
+            <w:r>
+              <w:rPr>
+                <w:rFonts w:cs="Arial"/>
+              </w:rPr>
+              <w:t>2022-06-29</w:t>
             </w:r>
           </w:p>
         </w:tc>
@@ -4578,8 +4629,8 @@
       <w:tr>
         <w:tc>
           <w:tcPr>
-            <w:tcW w:w="9918" w:type="dxa"/>
-            <w:gridSpan w:val="3"/>
+            <w:tcW w:w="5000" w:type="pct"/>
+            <w:gridSpan w:val="4"/>
             <w:vAlign w:val="center"/>
           </w:tcPr>
           <w:p>
@@ -4593,43 +4644,7 @@
               <w:rPr>
                 <w:rFonts w:cs="Arial"/>
               </w:rPr>
-              <w:t>2022-0</w:t>
-            </w:r>
-            <w:r>
-              <w:rPr>
-                <w:rFonts w:cs="Arial"/>
-              </w:rPr>
-              <w:t>7</w:t>
-            </w:r>
-            <w:r>
-              <w:rPr>
-                <w:rFonts w:cs="Arial"/>
-              </w:rPr>
-              <w:t>-</w:t>
-            </w:r>
-            <w:r>
-              <w:rPr>
-                <w:rFonts w:cs="Arial"/>
-              </w:rPr>
-              <w:t>04</w:t>
-            </w:r>
-            <w:r>
-              <w:rPr>
-                <w:rFonts w:cs="Arial"/>
-              </w:rPr>
-              <w:t>: College Closed (</w:t>
-            </w:r>
-            <w:r>
-              <w:rPr>
-                <w:rFonts w:cs="Arial"/>
-              </w:rPr>
-              <w:t>Holiday</w:t>
-            </w:r>
-            <w:r>
-              <w:rPr>
-                <w:rFonts w:cs="Arial"/>
-              </w:rPr>
-              <w:t>)</w:t>
+              <w:t>2022-07-04: College Closed (Holiday)</w:t>
             </w:r>
           </w:p>
         </w:tc>
@@ -4637,12 +4652,12 @@
       <w:tr>
         <w:tc>
           <w:tcPr>
-            <w:tcW w:w="2268" w:type="dxa"/>
+            <w:tcW w:w="655" w:type="pct"/>
             <w:vAlign w:val="center"/>
           </w:tcPr>
           <w:p>
             <w:pPr>
-              <w:ind w:left="288"/>
+              <w:jc w:val="center"/>
               <w:rPr>
                 <w:rFonts w:cs="Arial"/>
               </w:rPr>
@@ -4657,39 +4672,33 @@
         </w:tc>
         <w:tc>
           <w:tcPr>
-            <w:tcW w:w="5760" w:type="dxa"/>
+            <w:tcW w:w="790" w:type="pct"/>
             <w:vAlign w:val="center"/>
           </w:tcPr>
           <w:p>
             <w:pPr>
-              <w:rPr>
-                <w:rFonts w:cs="Arial"/>
-              </w:rPr>
-            </w:pPr>
-            <w:r>
-              <w:rPr>
-                <w:rFonts w:cs="Arial"/>
-              </w:rPr>
-              <w:t>Murach Chapter 7 Quiz (Topic 3)</w:t>
-            </w:r>
-          </w:p>
-          <w:p>
-            <w:pPr>
-              <w:rPr>
-                <w:rFonts w:cs="Arial"/>
-              </w:rPr>
-            </w:pPr>
-            <w:r>
-              <w:rPr>
-                <w:rFonts w:cs="Arial"/>
-              </w:rPr>
-              <w:t>Web Site Addition-Creating Razor Templates (Topic 3)</w:t>
+              <w:jc w:val="center"/>
+              <w:rPr>
+                <w:rFonts w:cs="Arial"/>
+              </w:rPr>
+            </w:pPr>
+            <w:r>
+              <w:rPr>
+                <w:rFonts w:cs="Arial"/>
+              </w:rPr>
+              <w:t>Module</w:t>
+            </w:r>
+            <w:r>
+              <w:rPr>
+                <w:rFonts w:cs="Arial"/>
+              </w:rPr>
+              <w:t xml:space="preserve"> 6</w:t>
             </w:r>
           </w:p>
         </w:tc>
         <w:tc>
           <w:tcPr>
-            <w:tcW w:w="1890" w:type="dxa"/>
+            <w:tcW w:w="2765" w:type="pct"/>
             <w:vAlign w:val="center"/>
           </w:tcPr>
           <w:p>
@@ -4702,31 +4711,39 @@
               <w:rPr>
                 <w:rFonts w:cs="Arial"/>
               </w:rPr>
-              <w:t>2022-0</w:t>
-            </w:r>
-            <w:r>
-              <w:rPr>
-                <w:rFonts w:cs="Arial"/>
-              </w:rPr>
-              <w:t>7</w:t>
-            </w:r>
-            <w:r>
-              <w:rPr>
-                <w:rFonts w:cs="Arial"/>
-              </w:rPr>
-              <w:t>-</w:t>
-            </w:r>
-            <w:r>
-              <w:rPr>
-                <w:rFonts w:cs="Arial"/>
-              </w:rPr>
-              <w:t>0</w:t>
-            </w:r>
-            <w:r>
-              <w:rPr>
-                <w:rFonts w:cs="Arial"/>
-              </w:rPr>
-              <w:t>6</w:t>
+              <w:t>Murach Chapter 7 Quiz (Topic 3)</w:t>
+            </w:r>
+          </w:p>
+          <w:p>
+            <w:pPr>
+              <w:rPr>
+                <w:rFonts w:cs="Arial"/>
+              </w:rPr>
+            </w:pPr>
+            <w:r>
+              <w:rPr>
+                <w:rFonts w:cs="Arial"/>
+              </w:rPr>
+              <w:t>Web Site Addition-Creating Razor Templates (Topic 3)</w:t>
+            </w:r>
+          </w:p>
+        </w:tc>
+        <w:tc>
+          <w:tcPr>
+            <w:tcW w:w="790" w:type="pct"/>
+            <w:vAlign w:val="center"/>
+          </w:tcPr>
+          <w:p>
+            <w:pPr>
+              <w:rPr>
+                <w:rFonts w:cs="Arial"/>
+              </w:rPr>
+            </w:pPr>
+            <w:r>
+              <w:rPr>
+                <w:rFonts w:cs="Arial"/>
+              </w:rPr>
+              <w:t>2022-07-06</w:t>
             </w:r>
           </w:p>
         </w:tc>
@@ -4734,12 +4751,12 @@
       <w:tr>
         <w:tc>
           <w:tcPr>
-            <w:tcW w:w="2268" w:type="dxa"/>
+            <w:tcW w:w="655" w:type="pct"/>
             <w:vAlign w:val="center"/>
           </w:tcPr>
           <w:p>
             <w:pPr>
-              <w:ind w:left="288"/>
+              <w:jc w:val="center"/>
               <w:rPr>
                 <w:rFonts w:cs="Arial"/>
               </w:rPr>
@@ -4748,51 +4765,33 @@
         </w:tc>
         <w:tc>
           <w:tcPr>
-            <w:tcW w:w="5760" w:type="dxa"/>
+            <w:tcW w:w="790" w:type="pct"/>
             <w:vAlign w:val="center"/>
           </w:tcPr>
           <w:p>
             <w:pPr>
-              <w:rPr>
-                <w:rFonts w:cs="Arial"/>
-              </w:rPr>
-            </w:pPr>
-            <w:r>
-              <w:rPr>
-                <w:rFonts w:cs="Arial"/>
-              </w:rPr>
-              <w:t>Murach Chapter 8 Quiz (Topic 3)</w:t>
-            </w:r>
-          </w:p>
-          <w:p>
-            <w:pPr>
-              <w:rPr>
-                <w:rFonts w:cs="Arial"/>
-              </w:rPr>
-            </w:pPr>
-            <w:r>
-              <w:rPr>
-                <w:rFonts w:cs="Arial"/>
-              </w:rPr>
-              <w:t>Web Site Addition</w:t>
-            </w:r>
-            <w:r>
-              <w:rPr>
-                <w:rFonts w:cs="Arial"/>
-              </w:rPr>
-              <w:t>: Data Transfer</w:t>
-            </w:r>
-            <w:r>
-              <w:rPr>
-                <w:rFonts w:cs="Arial"/>
-              </w:rPr>
-              <w:t xml:space="preserve"> (Topic 3)</w:t>
+              <w:jc w:val="center"/>
+              <w:rPr>
+                <w:rFonts w:cs="Arial"/>
+              </w:rPr>
+            </w:pPr>
+            <w:r>
+              <w:rPr>
+                <w:rFonts w:cs="Arial"/>
+              </w:rPr>
+              <w:t>Module</w:t>
+            </w:r>
+            <w:r>
+              <w:rPr>
+                <w:rFonts w:cs="Arial"/>
+              </w:rPr>
+              <w:t xml:space="preserve"> 7</w:t>
             </w:r>
           </w:p>
         </w:tc>
         <w:tc>
           <w:tcPr>
-            <w:tcW w:w="1890" w:type="dxa"/>
+            <w:tcW w:w="2765" w:type="pct"/>
             <w:vAlign w:val="center"/>
           </w:tcPr>
           <w:p>
@@ -4805,31 +4804,39 @@
               <w:rPr>
                 <w:rFonts w:cs="Arial"/>
               </w:rPr>
-              <w:t>2022-0</w:t>
-            </w:r>
-            <w:r>
-              <w:rPr>
-                <w:rFonts w:cs="Arial"/>
-              </w:rPr>
-              <w:t>7</w:t>
-            </w:r>
-            <w:r>
-              <w:rPr>
-                <w:rFonts w:cs="Arial"/>
-              </w:rPr>
-              <w:t>-</w:t>
-            </w:r>
-            <w:r>
-              <w:rPr>
-                <w:rFonts w:cs="Arial"/>
-              </w:rPr>
-              <w:t>0</w:t>
-            </w:r>
-            <w:r>
-              <w:rPr>
-                <w:rFonts w:cs="Arial"/>
-              </w:rPr>
-              <w:t>6</w:t>
+              <w:t>Murach Chapter 8 Quiz (Topic 3)</w:t>
+            </w:r>
+          </w:p>
+          <w:p>
+            <w:pPr>
+              <w:rPr>
+                <w:rFonts w:cs="Arial"/>
+              </w:rPr>
+            </w:pPr>
+            <w:r>
+              <w:rPr>
+                <w:rFonts w:cs="Arial"/>
+              </w:rPr>
+              <w:t>Web Site Addition: Data Transfer (Topic 3)</w:t>
+            </w:r>
+          </w:p>
+        </w:tc>
+        <w:tc>
+          <w:tcPr>
+            <w:tcW w:w="790" w:type="pct"/>
+            <w:vAlign w:val="center"/>
+          </w:tcPr>
+          <w:p>
+            <w:pPr>
+              <w:rPr>
+                <w:rFonts w:cs="Arial"/>
+              </w:rPr>
+            </w:pPr>
+            <w:r>
+              <w:rPr>
+                <w:rFonts w:cs="Arial"/>
+              </w:rPr>
+              <w:t>2022-07-06</w:t>
             </w:r>
           </w:p>
         </w:tc>
@@ -4837,71 +4844,53 @@
       <w:tr>
         <w:tc>
           <w:tcPr>
-            <w:tcW w:w="2268" w:type="dxa"/>
+            <w:tcW w:w="655" w:type="pct"/>
             <w:vAlign w:val="center"/>
           </w:tcPr>
           <w:p>
             <w:pPr>
-              <w:ind w:left="288"/>
-              <w:rPr>
-                <w:rFonts w:cs="Arial"/>
-              </w:rPr>
-            </w:pPr>
-            <w:r>
-              <w:rPr>
-                <w:rFonts w:cs="Arial"/>
-              </w:rPr>
-              <w:t xml:space="preserve">Week </w:t>
-            </w:r>
-            <w:r>
-              <w:rPr>
-                <w:rFonts w:cs="Arial"/>
-              </w:rPr>
-              <w:t>7</w:t>
+              <w:jc w:val="center"/>
+              <w:rPr>
+                <w:rFonts w:cs="Arial"/>
+              </w:rPr>
+            </w:pPr>
+            <w:r>
+              <w:rPr>
+                <w:rFonts w:cs="Arial"/>
+              </w:rPr>
+              <w:t>Week 7</w:t>
             </w:r>
           </w:p>
         </w:tc>
         <w:tc>
           <w:tcPr>
-            <w:tcW w:w="5760" w:type="dxa"/>
+            <w:tcW w:w="790" w:type="pct"/>
             <w:vAlign w:val="center"/>
           </w:tcPr>
           <w:p>
             <w:pPr>
-              <w:rPr>
-                <w:rFonts w:cs="Arial"/>
-              </w:rPr>
-            </w:pPr>
-            <w:r>
-              <w:rPr>
-                <w:rFonts w:cs="Arial"/>
-              </w:rPr>
-              <w:t>Murach Chapter 9 Quiz (Topic 3)</w:t>
-            </w:r>
-          </w:p>
-          <w:p>
-            <w:pPr>
-              <w:rPr>
-                <w:rFonts w:cs="Arial"/>
-              </w:rPr>
-            </w:pPr>
-            <w:r>
-              <w:rPr>
-                <w:rFonts w:cs="Arial"/>
-              </w:rPr>
-              <w:t xml:space="preserve">Web Site Addition: </w:t>
-            </w:r>
-            <w:r>
-              <w:rPr>
-                <w:rFonts w:cs="Arial"/>
-              </w:rPr>
-              <w:t>Session State (Topic 3)</w:t>
+              <w:jc w:val="center"/>
+              <w:rPr>
+                <w:rFonts w:cs="Arial"/>
+              </w:rPr>
+            </w:pPr>
+            <w:r>
+              <w:rPr>
+                <w:rFonts w:cs="Arial"/>
+              </w:rPr>
+              <w:t>Module</w:t>
+            </w:r>
+            <w:r>
+              <w:rPr>
+                <w:rFonts w:cs="Arial"/>
+              </w:rPr>
+              <w:t xml:space="preserve"> 8</w:t>
             </w:r>
           </w:p>
         </w:tc>
         <w:tc>
           <w:tcPr>
-            <w:tcW w:w="1890" w:type="dxa"/>
+            <w:tcW w:w="2765" w:type="pct"/>
             <w:vAlign w:val="center"/>
           </w:tcPr>
           <w:p>
@@ -4914,31 +4903,39 @@
               <w:rPr>
                 <w:rFonts w:cs="Arial"/>
               </w:rPr>
-              <w:t>2022-0</w:t>
-            </w:r>
-            <w:r>
-              <w:rPr>
-                <w:rFonts w:cs="Arial"/>
-              </w:rPr>
-              <w:t>7</w:t>
-            </w:r>
-            <w:r>
-              <w:rPr>
-                <w:rFonts w:cs="Arial"/>
-              </w:rPr>
-              <w:t>-</w:t>
-            </w:r>
-            <w:r>
-              <w:rPr>
-                <w:rFonts w:cs="Arial"/>
-              </w:rPr>
-              <w:t>1</w:t>
-            </w:r>
-            <w:r>
-              <w:rPr>
-                <w:rFonts w:cs="Arial"/>
-              </w:rPr>
-              <w:t>3</w:t>
+              <w:t>Murach Chapter 9 Quiz (Topic 3)</w:t>
+            </w:r>
+          </w:p>
+          <w:p>
+            <w:pPr>
+              <w:rPr>
+                <w:rFonts w:cs="Arial"/>
+              </w:rPr>
+            </w:pPr>
+            <w:r>
+              <w:rPr>
+                <w:rFonts w:cs="Arial"/>
+              </w:rPr>
+              <w:t>Web Site Addition: Session State (Topic 3)</w:t>
+            </w:r>
+          </w:p>
+        </w:tc>
+        <w:tc>
+          <w:tcPr>
+            <w:tcW w:w="790" w:type="pct"/>
+            <w:vAlign w:val="center"/>
+          </w:tcPr>
+          <w:p>
+            <w:pPr>
+              <w:rPr>
+                <w:rFonts w:cs="Arial"/>
+              </w:rPr>
+            </w:pPr>
+            <w:r>
+              <w:rPr>
+                <w:rFonts w:cs="Arial"/>
+              </w:rPr>
+              <w:t>2022-07-13</w:t>
             </w:r>
           </w:p>
         </w:tc>
@@ -4946,12 +4943,12 @@
       <w:tr>
         <w:tc>
           <w:tcPr>
-            <w:tcW w:w="2268" w:type="dxa"/>
+            <w:tcW w:w="655" w:type="pct"/>
             <w:vAlign w:val="center"/>
           </w:tcPr>
           <w:p>
             <w:pPr>
-              <w:ind w:left="288"/>
+              <w:jc w:val="center"/>
               <w:rPr>
                 <w:rFonts w:cs="Arial"/>
               </w:rPr>
@@ -4960,51 +4957,33 @@
         </w:tc>
         <w:tc>
           <w:tcPr>
-            <w:tcW w:w="5760" w:type="dxa"/>
+            <w:tcW w:w="790" w:type="pct"/>
             <w:vAlign w:val="center"/>
           </w:tcPr>
           <w:p>
             <w:pPr>
-              <w:rPr>
-                <w:rFonts w:cs="Arial"/>
-              </w:rPr>
-            </w:pPr>
-            <w:r>
-              <w:rPr>
-                <w:rFonts w:cs="Arial"/>
-              </w:rPr>
-              <w:t>Murach Chapter 10 Quiz (Topic 2)</w:t>
-            </w:r>
-          </w:p>
-          <w:p>
-            <w:pPr>
-              <w:rPr>
-                <w:rFonts w:cs="Arial"/>
-              </w:rPr>
-            </w:pPr>
-            <w:r>
-              <w:rPr>
-                <w:rFonts w:cs="Arial"/>
-              </w:rPr>
-              <w:t>Web Site Addition</w:t>
-            </w:r>
-            <w:r>
-              <w:rPr>
-                <w:rFonts w:cs="Arial"/>
-              </w:rPr>
-              <w:t>: Model Binding</w:t>
-            </w:r>
-            <w:r>
-              <w:rPr>
-                <w:rFonts w:cs="Arial"/>
-              </w:rPr>
-              <w:t xml:space="preserve"> (Topic 2)</w:t>
+              <w:jc w:val="center"/>
+              <w:rPr>
+                <w:rFonts w:cs="Arial"/>
+              </w:rPr>
+            </w:pPr>
+            <w:r>
+              <w:rPr>
+                <w:rFonts w:cs="Arial"/>
+              </w:rPr>
+              <w:t>Module</w:t>
+            </w:r>
+            <w:r>
+              <w:rPr>
+                <w:rFonts w:cs="Arial"/>
+              </w:rPr>
+              <w:t xml:space="preserve"> 9</w:t>
             </w:r>
           </w:p>
         </w:tc>
         <w:tc>
           <w:tcPr>
-            <w:tcW w:w="1890" w:type="dxa"/>
+            <w:tcW w:w="2765" w:type="pct"/>
             <w:vAlign w:val="center"/>
           </w:tcPr>
           <w:p>
@@ -5017,31 +4996,39 @@
               <w:rPr>
                 <w:rFonts w:cs="Arial"/>
               </w:rPr>
-              <w:t>2022-0</w:t>
-            </w:r>
-            <w:r>
-              <w:rPr>
-                <w:rFonts w:cs="Arial"/>
-              </w:rPr>
-              <w:t>7</w:t>
-            </w:r>
-            <w:r>
-              <w:rPr>
-                <w:rFonts w:cs="Arial"/>
-              </w:rPr>
-              <w:t>-</w:t>
-            </w:r>
-            <w:r>
-              <w:rPr>
-                <w:rFonts w:cs="Arial"/>
-              </w:rPr>
-              <w:t>1</w:t>
-            </w:r>
-            <w:r>
-              <w:rPr>
-                <w:rFonts w:cs="Arial"/>
-              </w:rPr>
-              <w:t>3</w:t>
+              <w:t>Murach Chapter 10 Quiz (Topic 2)</w:t>
+            </w:r>
+          </w:p>
+          <w:p>
+            <w:pPr>
+              <w:rPr>
+                <w:rFonts w:cs="Arial"/>
+              </w:rPr>
+            </w:pPr>
+            <w:r>
+              <w:rPr>
+                <w:rFonts w:cs="Arial"/>
+              </w:rPr>
+              <w:t>Web Site Addition: Model Binding (Topic 2)</w:t>
+            </w:r>
+          </w:p>
+        </w:tc>
+        <w:tc>
+          <w:tcPr>
+            <w:tcW w:w="790" w:type="pct"/>
+            <w:vAlign w:val="center"/>
+          </w:tcPr>
+          <w:p>
+            <w:pPr>
+              <w:rPr>
+                <w:rFonts w:cs="Arial"/>
+              </w:rPr>
+            </w:pPr>
+            <w:r>
+              <w:rPr>
+                <w:rFonts w:cs="Arial"/>
+              </w:rPr>
+              <w:t>2022-07-13</w:t>
             </w:r>
           </w:p>
         </w:tc>
@@ -5049,77 +5036,53 @@
       <w:tr>
         <w:tc>
           <w:tcPr>
-            <w:tcW w:w="2268" w:type="dxa"/>
+            <w:tcW w:w="655" w:type="pct"/>
             <w:vAlign w:val="center"/>
           </w:tcPr>
           <w:p>
             <w:pPr>
-              <w:ind w:left="288"/>
-              <w:rPr>
-                <w:rFonts w:cs="Arial"/>
-              </w:rPr>
-            </w:pPr>
-            <w:r>
-              <w:rPr>
-                <w:rFonts w:cs="Arial"/>
-              </w:rPr>
-              <w:t xml:space="preserve">Week </w:t>
-            </w:r>
-            <w:r>
-              <w:rPr>
-                <w:rFonts w:cs="Arial"/>
-              </w:rPr>
-              <w:t>8</w:t>
+              <w:jc w:val="center"/>
+              <w:rPr>
+                <w:rFonts w:cs="Arial"/>
+              </w:rPr>
+            </w:pPr>
+            <w:r>
+              <w:rPr>
+                <w:rFonts w:cs="Arial"/>
+              </w:rPr>
+              <w:t>Week 8</w:t>
             </w:r>
           </w:p>
         </w:tc>
         <w:tc>
           <w:tcPr>
-            <w:tcW w:w="5760" w:type="dxa"/>
+            <w:tcW w:w="790" w:type="pct"/>
             <w:vAlign w:val="center"/>
           </w:tcPr>
           <w:p>
             <w:pPr>
-              <w:rPr>
-                <w:rFonts w:cs="Arial"/>
-              </w:rPr>
-            </w:pPr>
-            <w:r>
-              <w:rPr>
-                <w:rFonts w:cs="Arial"/>
-              </w:rPr>
-              <w:t>Murach Chapter 11 Quiz (Topic 2)</w:t>
-            </w:r>
-          </w:p>
-          <w:p>
-            <w:pPr>
-              <w:rPr>
-                <w:rFonts w:cs="Arial"/>
-              </w:rPr>
-            </w:pPr>
-            <w:r>
-              <w:rPr>
-                <w:rFonts w:cs="Arial"/>
-              </w:rPr>
-              <w:t>Web Site Addition</w:t>
-            </w:r>
-            <w:r>
-              <w:rPr>
-                <w:rFonts w:cs="Arial"/>
-              </w:rPr>
-              <w:t>: Validation</w:t>
-            </w:r>
-            <w:r>
-              <w:rPr>
-                <w:rFonts w:cs="Arial"/>
-              </w:rPr>
-              <w:t xml:space="preserve"> (Topic 2)</w:t>
+              <w:jc w:val="center"/>
+              <w:rPr>
+                <w:rFonts w:cs="Arial"/>
+              </w:rPr>
+            </w:pPr>
+            <w:r>
+              <w:rPr>
+                <w:rFonts w:cs="Arial"/>
+              </w:rPr>
+              <w:t>Module</w:t>
+            </w:r>
+            <w:r>
+              <w:rPr>
+                <w:rFonts w:cs="Arial"/>
+              </w:rPr>
+              <w:t xml:space="preserve"> 10</w:t>
             </w:r>
           </w:p>
         </w:tc>
         <w:tc>
           <w:tcPr>
-            <w:tcW w:w="1890" w:type="dxa"/>
+            <w:tcW w:w="2765" w:type="pct"/>
             <w:vAlign w:val="center"/>
           </w:tcPr>
           <w:p>
@@ -5132,25 +5095,39 @@
               <w:rPr>
                 <w:rFonts w:cs="Arial"/>
               </w:rPr>
-              <w:t>2022-0</w:t>
-            </w:r>
-            <w:r>
-              <w:rPr>
-                <w:rFonts w:cs="Arial"/>
-              </w:rPr>
-              <w:t>7</w:t>
-            </w:r>
-            <w:r>
-              <w:rPr>
-                <w:rFonts w:cs="Arial"/>
-              </w:rPr>
-              <w:t>-</w:t>
-            </w:r>
-            <w:r>
-              <w:rPr>
-                <w:rFonts w:cs="Arial"/>
-              </w:rPr>
-              <w:t>20</w:t>
+              <w:t>Murach Chapter 11 Quiz (Topic 2)</w:t>
+            </w:r>
+          </w:p>
+          <w:p>
+            <w:pPr>
+              <w:rPr>
+                <w:rFonts w:cs="Arial"/>
+              </w:rPr>
+            </w:pPr>
+            <w:r>
+              <w:rPr>
+                <w:rFonts w:cs="Arial"/>
+              </w:rPr>
+              <w:t>Web Site Addition: Validation (Topic 2)</w:t>
+            </w:r>
+          </w:p>
+        </w:tc>
+        <w:tc>
+          <w:tcPr>
+            <w:tcW w:w="790" w:type="pct"/>
+            <w:vAlign w:val="center"/>
+          </w:tcPr>
+          <w:p>
+            <w:pPr>
+              <w:rPr>
+                <w:rFonts w:cs="Arial"/>
+              </w:rPr>
+            </w:pPr>
+            <w:r>
+              <w:rPr>
+                <w:rFonts w:cs="Arial"/>
+              </w:rPr>
+              <w:t>2022-07-20</w:t>
             </w:r>
           </w:p>
         </w:tc>
@@ -5158,12 +5135,12 @@
       <w:tr>
         <w:tc>
           <w:tcPr>
-            <w:tcW w:w="2268" w:type="dxa"/>
+            <w:tcW w:w="655" w:type="pct"/>
             <w:vAlign w:val="center"/>
           </w:tcPr>
           <w:p>
             <w:pPr>
-              <w:ind w:left="288"/>
+              <w:jc w:val="center"/>
               <w:rPr>
                 <w:rFonts w:cs="Arial"/>
               </w:rPr>
@@ -5172,84 +5149,81 @@
         </w:tc>
         <w:tc>
           <w:tcPr>
-            <w:tcW w:w="5760" w:type="dxa"/>
+            <w:tcW w:w="790" w:type="pct"/>
             <w:vAlign w:val="center"/>
           </w:tcPr>
           <w:p>
             <w:pPr>
               <w:pStyle w:val="Header"/>
-              <w:rPr>
-                <w:rFonts w:cs="Arial"/>
-              </w:rPr>
-            </w:pPr>
-            <w:r>
-              <w:rPr>
-                <w:rFonts w:cs="Arial"/>
-              </w:rPr>
-              <w:t>Murach Chapter 12 Quiz (Topic 2)</w:t>
-            </w:r>
-          </w:p>
-          <w:p>
-            <w:pPr>
-              <w:pStyle w:val="Header"/>
-              <w:rPr>
-                <w:rFonts w:cs="Arial"/>
-              </w:rPr>
-            </w:pPr>
-            <w:r>
-              <w:rPr>
-                <w:rFonts w:cs="Arial"/>
-              </w:rPr>
-              <w:t>Web Site Add</w:t>
-            </w:r>
-            <w:r>
-              <w:rPr>
-                <w:rFonts w:cs="Arial"/>
-              </w:rPr>
-              <w:t>ition:</w:t>
-            </w:r>
-            <w:r>
-              <w:rPr>
-                <w:rFonts w:cs="Arial"/>
-              </w:rPr>
-              <w:t xml:space="preserve"> Database (Topic 2)</w:t>
+              <w:jc w:val="center"/>
+              <w:rPr>
+                <w:rFonts w:cs="Arial"/>
+              </w:rPr>
+            </w:pPr>
+            <w:r>
+              <w:rPr>
+                <w:rFonts w:cs="Arial"/>
+              </w:rPr>
+              <w:t>Module</w:t>
+            </w:r>
+            <w:r>
+              <w:rPr>
+                <w:rFonts w:cs="Arial"/>
+              </w:rPr>
+              <w:t xml:space="preserve"> 11</w:t>
             </w:r>
           </w:p>
         </w:tc>
         <w:tc>
           <w:tcPr>
-            <w:tcW w:w="1890" w:type="dxa"/>
+            <w:tcW w:w="2765" w:type="pct"/>
             <w:vAlign w:val="center"/>
           </w:tcPr>
           <w:p>
             <w:pPr>
-              <w:rPr>
-                <w:rFonts w:cs="Arial"/>
-              </w:rPr>
-            </w:pPr>
-            <w:r>
-              <w:rPr>
-                <w:rFonts w:cs="Arial"/>
-              </w:rPr>
-              <w:t>2022-0</w:t>
-            </w:r>
-            <w:r>
-              <w:rPr>
-                <w:rFonts w:cs="Arial"/>
-              </w:rPr>
-              <w:t>7</w:t>
-            </w:r>
-            <w:r>
-              <w:rPr>
-                <w:rFonts w:cs="Arial"/>
-              </w:rPr>
-              <w:t>-</w:t>
-            </w:r>
-            <w:r>
-              <w:rPr>
-                <w:rFonts w:cs="Arial"/>
-              </w:rPr>
-              <w:t>20</w:t>
+              <w:pStyle w:val="Header"/>
+              <w:rPr>
+                <w:rFonts w:cs="Arial"/>
+              </w:rPr>
+            </w:pPr>
+            <w:r>
+              <w:rPr>
+                <w:rFonts w:cs="Arial"/>
+              </w:rPr>
+              <w:t>Murach Chapter 12 Quiz (Topic 2)</w:t>
+            </w:r>
+          </w:p>
+          <w:p>
+            <w:pPr>
+              <w:pStyle w:val="Header"/>
+              <w:rPr>
+                <w:rFonts w:cs="Arial"/>
+              </w:rPr>
+            </w:pPr>
+            <w:r>
+              <w:rPr>
+                <w:rFonts w:cs="Arial"/>
+              </w:rPr>
+              <w:t>Web Site Addition: Database (Topic 2)</w:t>
+            </w:r>
+          </w:p>
+        </w:tc>
+        <w:tc>
+          <w:tcPr>
+            <w:tcW w:w="790" w:type="pct"/>
+            <w:vAlign w:val="center"/>
+          </w:tcPr>
+          <w:p>
+            <w:pPr>
+              <w:rPr>
+                <w:rFonts w:cs="Arial"/>
+              </w:rPr>
+            </w:pPr>
+            <w:r>
+              <w:rPr>
+                <w:rFonts w:cs="Arial"/>
+              </w:rPr>
+              <w:t>2022-07-20</w:t>
             </w:r>
           </w:p>
         </w:tc>
@@ -5257,77 +5231,53 @@
       <w:tr>
         <w:tc>
           <w:tcPr>
-            <w:tcW w:w="2268" w:type="dxa"/>
+            <w:tcW w:w="655" w:type="pct"/>
             <w:vAlign w:val="center"/>
           </w:tcPr>
           <w:p>
             <w:pPr>
-              <w:ind w:left="288"/>
-              <w:rPr>
-                <w:rFonts w:cs="Arial"/>
-              </w:rPr>
-            </w:pPr>
-            <w:r>
-              <w:rPr>
-                <w:rFonts w:cs="Arial"/>
-              </w:rPr>
-              <w:t xml:space="preserve">Week </w:t>
-            </w:r>
-            <w:r>
-              <w:rPr>
-                <w:rFonts w:cs="Arial"/>
-              </w:rPr>
-              <w:t>9</w:t>
+              <w:jc w:val="center"/>
+              <w:rPr>
+                <w:rFonts w:cs="Arial"/>
+              </w:rPr>
+            </w:pPr>
+            <w:r>
+              <w:rPr>
+                <w:rFonts w:cs="Arial"/>
+              </w:rPr>
+              <w:t>Week 9</w:t>
             </w:r>
           </w:p>
         </w:tc>
         <w:tc>
           <w:tcPr>
-            <w:tcW w:w="5760" w:type="dxa"/>
+            <w:tcW w:w="790" w:type="pct"/>
             <w:vAlign w:val="center"/>
           </w:tcPr>
           <w:p>
             <w:pPr>
-              <w:rPr>
-                <w:rFonts w:cs="Arial"/>
-              </w:rPr>
-            </w:pPr>
-            <w:r>
-              <w:rPr>
-                <w:rFonts w:cs="Arial"/>
-              </w:rPr>
-              <w:t>Murach Chapter 14 Quiz (Topic 3)</w:t>
-            </w:r>
-          </w:p>
-          <w:p>
-            <w:pPr>
-              <w:rPr>
-                <w:rFonts w:cs="Arial"/>
-              </w:rPr>
-            </w:pPr>
-            <w:r>
-              <w:rPr>
-                <w:rFonts w:cs="Arial"/>
-              </w:rPr>
-              <w:t>Web Site Addition</w:t>
-            </w:r>
-            <w:r>
-              <w:rPr>
-                <w:rFonts w:cs="Arial"/>
-              </w:rPr>
-              <w:t>: DI and Unit Tests</w:t>
-            </w:r>
-            <w:r>
-              <w:rPr>
-                <w:rFonts w:cs="Arial"/>
-              </w:rPr>
-              <w:t xml:space="preserve"> (Topic 3)</w:t>
+              <w:jc w:val="center"/>
+              <w:rPr>
+                <w:rFonts w:cs="Arial"/>
+              </w:rPr>
+            </w:pPr>
+            <w:r>
+              <w:rPr>
+                <w:rFonts w:cs="Arial"/>
+              </w:rPr>
+              <w:t>Module</w:t>
+            </w:r>
+            <w:r>
+              <w:rPr>
+                <w:rFonts w:cs="Arial"/>
+              </w:rPr>
+              <w:t xml:space="preserve"> 12</w:t>
             </w:r>
           </w:p>
         </w:tc>
         <w:tc>
           <w:tcPr>
-            <w:tcW w:w="1890" w:type="dxa"/>
+            <w:tcW w:w="2765" w:type="pct"/>
             <w:vAlign w:val="center"/>
           </w:tcPr>
           <w:p>
@@ -5340,31 +5290,39 @@
               <w:rPr>
                 <w:rFonts w:cs="Arial"/>
               </w:rPr>
-              <w:t>2022-0</w:t>
-            </w:r>
-            <w:r>
-              <w:rPr>
-                <w:rFonts w:cs="Arial"/>
-              </w:rPr>
-              <w:t>7</w:t>
-            </w:r>
-            <w:r>
-              <w:rPr>
-                <w:rFonts w:cs="Arial"/>
-              </w:rPr>
-              <w:t>-</w:t>
-            </w:r>
-            <w:r>
-              <w:rPr>
-                <w:rFonts w:cs="Arial"/>
-              </w:rPr>
-              <w:t>2</w:t>
-            </w:r>
-            <w:r>
-              <w:rPr>
-                <w:rFonts w:cs="Arial"/>
-              </w:rPr>
-              <w:t>7</w:t>
+              <w:t>Murach Chapter 14 Quiz (Topic 3)</w:t>
+            </w:r>
+          </w:p>
+          <w:p>
+            <w:pPr>
+              <w:rPr>
+                <w:rFonts w:cs="Arial"/>
+              </w:rPr>
+            </w:pPr>
+            <w:r>
+              <w:rPr>
+                <w:rFonts w:cs="Arial"/>
+              </w:rPr>
+              <w:t>Web Site Addition: DI and Unit Tests (Topic 3)</w:t>
+            </w:r>
+          </w:p>
+        </w:tc>
+        <w:tc>
+          <w:tcPr>
+            <w:tcW w:w="790" w:type="pct"/>
+            <w:vAlign w:val="center"/>
+          </w:tcPr>
+          <w:p>
+            <w:pPr>
+              <w:rPr>
+                <w:rFonts w:cs="Arial"/>
+              </w:rPr>
+            </w:pPr>
+            <w:r>
+              <w:rPr>
+                <w:rFonts w:cs="Arial"/>
+              </w:rPr>
+              <w:t>2022-07-27</w:t>
             </w:r>
           </w:p>
         </w:tc>
@@ -5372,12 +5330,12 @@
       <w:tr>
         <w:tc>
           <w:tcPr>
-            <w:tcW w:w="2268" w:type="dxa"/>
+            <w:tcW w:w="655" w:type="pct"/>
             <w:vAlign w:val="center"/>
           </w:tcPr>
           <w:p>
             <w:pPr>
-              <w:ind w:left="288"/>
+              <w:jc w:val="center"/>
               <w:rPr>
                 <w:rFonts w:cs="Arial"/>
               </w:rPr>
@@ -5386,52 +5344,33 @@
         </w:tc>
         <w:tc>
           <w:tcPr>
-            <w:tcW w:w="5760" w:type="dxa"/>
+            <w:tcW w:w="790" w:type="pct"/>
             <w:vAlign w:val="center"/>
           </w:tcPr>
           <w:p>
             <w:pPr>
-              <w:rPr>
-                <w:rFonts w:cs="Arial"/>
-              </w:rPr>
-            </w:pPr>
-            <w:r>
-              <w:rPr>
-                <w:rFonts w:cs="Arial"/>
-              </w:rPr>
-              <w:t>Murach Chapter 15 Quiz (Topic 2)</w:t>
-            </w:r>
-          </w:p>
-          <w:p>
-            <w:pPr>
-              <w:rPr>
-                <w:rFonts w:cs="Arial"/>
-              </w:rPr>
-            </w:pPr>
-            <w:r>
-              <w:rPr>
-                <w:rFonts w:cs="Arial"/>
-              </w:rPr>
-              <w:lastRenderedPageBreak/>
-              <w:t>Web Site Addition</w:t>
-            </w:r>
-            <w:r>
-              <w:rPr>
-                <w:rFonts w:cs="Arial"/>
-              </w:rPr>
-              <w:t>: Tag Helpers, Partial Views, and View Components</w:t>
-            </w:r>
-            <w:r>
-              <w:rPr>
-                <w:rFonts w:cs="Arial"/>
-              </w:rPr>
-              <w:t xml:space="preserve"> (Topic 2)</w:t>
+              <w:jc w:val="center"/>
+              <w:rPr>
+                <w:rFonts w:cs="Arial"/>
+              </w:rPr>
+            </w:pPr>
+            <w:r>
+              <w:rPr>
+                <w:rFonts w:cs="Arial"/>
+              </w:rPr>
+              <w:t>Module</w:t>
+            </w:r>
+            <w:r>
+              <w:rPr>
+                <w:rFonts w:cs="Arial"/>
+              </w:rPr>
+              <w:t xml:space="preserve"> 13</w:t>
             </w:r>
           </w:p>
         </w:tc>
         <w:tc>
           <w:tcPr>
-            <w:tcW w:w="1890" w:type="dxa"/>
+            <w:tcW w:w="2765" w:type="pct"/>
             <w:vAlign w:val="center"/>
           </w:tcPr>
           <w:p>
@@ -5444,32 +5383,41 @@
               <w:rPr>
                 <w:rFonts w:cs="Arial"/>
               </w:rPr>
+              <w:t>Murach Chapter 15 Quiz (Topic 2)</w:t>
+            </w:r>
+          </w:p>
+          <w:p>
+            <w:pPr>
+              <w:rPr>
+                <w:rFonts w:cs="Arial"/>
+              </w:rPr>
+            </w:pPr>
+            <w:r>
+              <w:rPr>
+                <w:rFonts w:cs="Arial"/>
+              </w:rPr>
               <w:lastRenderedPageBreak/>
-              <w:t>2022-0</w:t>
-            </w:r>
-            <w:r>
-              <w:rPr>
-                <w:rFonts w:cs="Arial"/>
-              </w:rPr>
-              <w:t>7</w:t>
-            </w:r>
-            <w:r>
-              <w:rPr>
-                <w:rFonts w:cs="Arial"/>
-              </w:rPr>
-              <w:t>-</w:t>
-            </w:r>
-            <w:r>
-              <w:rPr>
-                <w:rFonts w:cs="Arial"/>
-              </w:rPr>
-              <w:t>2</w:t>
-            </w:r>
-            <w:r>
-              <w:rPr>
-                <w:rFonts w:cs="Arial"/>
-              </w:rPr>
-              <w:t>7</w:t>
+              <w:t>Web Site Addition: Tag Helpers, Partial Views, and View Components (Topic 2)</w:t>
+            </w:r>
+          </w:p>
+        </w:tc>
+        <w:tc>
+          <w:tcPr>
+            <w:tcW w:w="790" w:type="pct"/>
+            <w:vAlign w:val="center"/>
+          </w:tcPr>
+          <w:p>
+            <w:pPr>
+              <w:rPr>
+                <w:rFonts w:cs="Arial"/>
+              </w:rPr>
+            </w:pPr>
+            <w:r>
+              <w:rPr>
+                <w:rFonts w:cs="Arial"/>
+              </w:rPr>
+              <w:lastRenderedPageBreak/>
+              <w:t>2022-07-27</w:t>
             </w:r>
           </w:p>
         </w:tc>
@@ -5477,77 +5425,53 @@
       <w:tr>
         <w:tc>
           <w:tcPr>
-            <w:tcW w:w="2268" w:type="dxa"/>
+            <w:tcW w:w="655" w:type="pct"/>
             <w:vAlign w:val="center"/>
           </w:tcPr>
           <w:p>
             <w:pPr>
-              <w:ind w:left="288"/>
-              <w:rPr>
-                <w:rFonts w:cs="Arial"/>
-              </w:rPr>
-            </w:pPr>
-            <w:r>
-              <w:rPr>
-                <w:rFonts w:cs="Arial"/>
-              </w:rPr>
-              <w:t xml:space="preserve">Week </w:t>
-            </w:r>
-            <w:r>
-              <w:rPr>
-                <w:rFonts w:cs="Arial"/>
-              </w:rPr>
-              <w:t>10</w:t>
+              <w:jc w:val="center"/>
+              <w:rPr>
+                <w:rFonts w:cs="Arial"/>
+              </w:rPr>
+            </w:pPr>
+            <w:r>
+              <w:rPr>
+                <w:rFonts w:cs="Arial"/>
+              </w:rPr>
+              <w:t>Week 10</w:t>
             </w:r>
           </w:p>
         </w:tc>
         <w:tc>
           <w:tcPr>
-            <w:tcW w:w="5760" w:type="dxa"/>
+            <w:tcW w:w="790" w:type="pct"/>
             <w:vAlign w:val="center"/>
           </w:tcPr>
           <w:p>
             <w:pPr>
-              <w:rPr>
-                <w:rFonts w:cs="Arial"/>
-              </w:rPr>
-            </w:pPr>
-            <w:r>
-              <w:rPr>
-                <w:rFonts w:cs="Arial"/>
-              </w:rPr>
-              <w:t>Murach Chapter 16 Quiz (Topic 2)</w:t>
-            </w:r>
-          </w:p>
-          <w:p>
-            <w:pPr>
-              <w:rPr>
-                <w:rFonts w:cs="Arial"/>
-              </w:rPr>
-            </w:pPr>
-            <w:r>
-              <w:rPr>
-                <w:rFonts w:cs="Arial"/>
-              </w:rPr>
-              <w:t>Web Site Addition</w:t>
-            </w:r>
-            <w:r>
-              <w:rPr>
-                <w:rFonts w:cs="Arial"/>
-              </w:rPr>
-              <w:t>: Login</w:t>
-            </w:r>
-            <w:r>
-              <w:rPr>
-                <w:rFonts w:cs="Arial"/>
-              </w:rPr>
-              <w:t xml:space="preserve"> (Optional: Extra Credit) (Topic 2)</w:t>
+              <w:jc w:val="center"/>
+              <w:rPr>
+                <w:rFonts w:cs="Arial"/>
+              </w:rPr>
+            </w:pPr>
+            <w:r>
+              <w:rPr>
+                <w:rFonts w:cs="Arial"/>
+              </w:rPr>
+              <w:t>Module</w:t>
+            </w:r>
+            <w:r>
+              <w:rPr>
+                <w:rFonts w:cs="Arial"/>
+              </w:rPr>
+              <w:t xml:space="preserve"> 14</w:t>
             </w:r>
           </w:p>
         </w:tc>
         <w:tc>
           <w:tcPr>
-            <w:tcW w:w="1890" w:type="dxa"/>
+            <w:tcW w:w="2765" w:type="pct"/>
             <w:vAlign w:val="center"/>
           </w:tcPr>
           <w:p>
@@ -5560,25 +5484,39 @@
               <w:rPr>
                 <w:rFonts w:cs="Arial"/>
               </w:rPr>
-              <w:t>2022-0</w:t>
-            </w:r>
-            <w:r>
-              <w:rPr>
-                <w:rFonts w:cs="Arial"/>
-              </w:rPr>
-              <w:t>7</w:t>
-            </w:r>
-            <w:r>
-              <w:rPr>
-                <w:rFonts w:cs="Arial"/>
-              </w:rPr>
-              <w:t>-2</w:t>
-            </w:r>
-            <w:r>
-              <w:rPr>
-                <w:rFonts w:cs="Arial"/>
-              </w:rPr>
-              <w:t>7</w:t>
+              <w:t>Murach Chapter 16 Quiz (Topic 2)</w:t>
+            </w:r>
+          </w:p>
+          <w:p>
+            <w:pPr>
+              <w:rPr>
+                <w:rFonts w:cs="Arial"/>
+              </w:rPr>
+            </w:pPr>
+            <w:r>
+              <w:rPr>
+                <w:rFonts w:cs="Arial"/>
+              </w:rPr>
+              <w:t>Web Site Addition: Login (Optional: Extra Credit) (Topic 2)</w:t>
+            </w:r>
+          </w:p>
+        </w:tc>
+        <w:tc>
+          <w:tcPr>
+            <w:tcW w:w="790" w:type="pct"/>
+            <w:vAlign w:val="center"/>
+          </w:tcPr>
+          <w:p>
+            <w:pPr>
+              <w:rPr>
+                <w:rFonts w:cs="Arial"/>
+              </w:rPr>
+            </w:pPr>
+            <w:r>
+              <w:rPr>
+                <w:rFonts w:cs="Arial"/>
+              </w:rPr>
+              <w:t>2022-07-27</w:t>
             </w:r>
           </w:p>
         </w:tc>
@@ -5586,12 +5524,12 @@
       <w:tr>
         <w:tc>
           <w:tcPr>
-            <w:tcW w:w="2268" w:type="dxa"/>
+            <w:tcW w:w="655" w:type="pct"/>
             <w:vAlign w:val="center"/>
           </w:tcPr>
           <w:p>
             <w:pPr>
-              <w:ind w:left="288"/>
+              <w:jc w:val="center"/>
               <w:rPr>
                 <w:rFonts w:cs="Arial"/>
               </w:rPr>
@@ -5606,32 +5544,27 @@
         </w:tc>
         <w:tc>
           <w:tcPr>
-            <w:tcW w:w="5760" w:type="dxa"/>
+            <w:tcW w:w="790" w:type="pct"/>
             <w:vAlign w:val="center"/>
           </w:tcPr>
           <w:p>
             <w:pPr>
-              <w:rPr>
-                <w:rFonts w:cs="Arial"/>
-              </w:rPr>
-            </w:pPr>
-            <w:r>
-              <w:rPr>
-                <w:rFonts w:cs="Arial"/>
-              </w:rPr>
-              <w:t>Final Project Demos</w:t>
-            </w:r>
-            <w:r>
-              <w:rPr>
-                <w:rFonts w:cs="Arial"/>
-              </w:rPr>
-              <w:t xml:space="preserve"> (In Class)</w:t>
+              <w:jc w:val="center"/>
+              <w:rPr>
+                <w:rFonts w:cs="Arial"/>
+              </w:rPr>
+            </w:pPr>
+            <w:r>
+              <w:rPr>
+                <w:rFonts w:cs="Arial"/>
+              </w:rPr>
+              <w:t>Final Project</w:t>
             </w:r>
           </w:p>
         </w:tc>
         <w:tc>
           <w:tcPr>
-            <w:tcW w:w="1890" w:type="dxa"/>
+            <w:tcW w:w="2765" w:type="pct"/>
             <w:vAlign w:val="center"/>
           </w:tcPr>
           <w:p>
@@ -5644,25 +5577,26 @@
               <w:rPr>
                 <w:rFonts w:cs="Arial"/>
               </w:rPr>
-              <w:t>2022-0</w:t>
-            </w:r>
-            <w:r>
-              <w:rPr>
-                <w:rFonts w:cs="Arial"/>
-              </w:rPr>
-              <w:t>7</w:t>
-            </w:r>
-            <w:r>
-              <w:rPr>
-                <w:rFonts w:cs="Arial"/>
-              </w:rPr>
-              <w:t>-</w:t>
-            </w:r>
-            <w:r>
-              <w:rPr>
-                <w:rFonts w:cs="Arial"/>
-              </w:rPr>
-              <w:t>28</w:t>
+              <w:t>Final Project Demos (In Class)</w:t>
+            </w:r>
+          </w:p>
+        </w:tc>
+        <w:tc>
+          <w:tcPr>
+            <w:tcW w:w="790" w:type="pct"/>
+            <w:vAlign w:val="center"/>
+          </w:tcPr>
+          <w:p>
+            <w:pPr>
+              <w:rPr>
+                <w:rFonts w:cs="Arial"/>
+              </w:rPr>
+            </w:pPr>
+            <w:r>
+              <w:rPr>
+                <w:rFonts w:cs="Arial"/>
+              </w:rPr>
+              <w:t>2022-07-28</w:t>
             </w:r>
           </w:p>
         </w:tc>
@@ -5670,12 +5604,12 @@
       <w:tr>
         <w:tc>
           <w:tcPr>
-            <w:tcW w:w="2268" w:type="dxa"/>
+            <w:tcW w:w="655" w:type="pct"/>
             <w:vAlign w:val="center"/>
           </w:tcPr>
           <w:p>
             <w:pPr>
-              <w:ind w:left="288"/>
+              <w:jc w:val="center"/>
               <w:rPr>
                 <w:rFonts w:cs="Arial"/>
               </w:rPr>
@@ -5684,7 +5618,7 @@
         </w:tc>
         <w:tc>
           <w:tcPr>
-            <w:tcW w:w="5760" w:type="dxa"/>
+            <w:tcW w:w="790" w:type="pct"/>
             <w:vAlign w:val="center"/>
           </w:tcPr>
           <w:p>
@@ -5694,54 +5628,44 @@
                 <w:rFonts w:cs="Arial"/>
               </w:rPr>
             </w:pPr>
-            <w:r>
-              <w:rPr>
-                <w:rFonts w:cs="Arial"/>
-              </w:rPr>
-              <w:t>Final Project</w:t>
-            </w:r>
           </w:p>
         </w:tc>
         <w:tc>
           <w:tcPr>
-            <w:tcW w:w="1890" w:type="dxa"/>
+            <w:tcW w:w="2765" w:type="pct"/>
             <w:vAlign w:val="center"/>
           </w:tcPr>
           <w:p>
             <w:pPr>
-              <w:rPr>
-                <w:rFonts w:cs="Arial"/>
-              </w:rPr>
-            </w:pPr>
-            <w:r>
-              <w:rPr>
-                <w:rFonts w:cs="Arial"/>
-              </w:rPr>
-              <w:t>2022-0</w:t>
-            </w:r>
-            <w:r>
-              <w:rPr>
-                <w:rFonts w:cs="Arial"/>
-              </w:rPr>
-              <w:t>8</w:t>
-            </w:r>
-            <w:r>
-              <w:rPr>
-                <w:rFonts w:cs="Arial"/>
-              </w:rPr>
-              <w:t>-</w:t>
-            </w:r>
-            <w:r>
-              <w:rPr>
-                <w:rFonts w:cs="Arial"/>
-              </w:rPr>
-              <w:t>0</w:t>
-            </w:r>
-            <w:r>
-              <w:rPr>
-                <w:rFonts w:cs="Arial"/>
-              </w:rPr>
-              <w:t>3</w:t>
+              <w:jc w:val="center"/>
+              <w:rPr>
+                <w:rFonts w:cs="Arial"/>
+              </w:rPr>
+            </w:pPr>
+            <w:r>
+              <w:rPr>
+                <w:rFonts w:cs="Arial"/>
+              </w:rPr>
+              <w:t>Final Project</w:t>
+            </w:r>
+          </w:p>
+        </w:tc>
+        <w:tc>
+          <w:tcPr>
+            <w:tcW w:w="790" w:type="pct"/>
+            <w:vAlign w:val="center"/>
+          </w:tcPr>
+          <w:p>
+            <w:pPr>
+              <w:rPr>
+                <w:rFonts w:cs="Arial"/>
+              </w:rPr>
+            </w:pPr>
+            <w:r>
+              <w:rPr>
+                <w:rFonts w:cs="Arial"/>
+              </w:rPr>
+              <w:t>2022-08-03</w:t>
             </w:r>
           </w:p>
         </w:tc>
@@ -7591,12 +7515,7 @@
 </file>
 
 <file path=customXml/item2.xml><?xml version="1.0" encoding="utf-8"?>
-<?mso-contentType ?>
-<FormTemplates xmlns="http://schemas.microsoft.com/sharepoint/v3/contenttype/forms">
-  <Display>DocumentLibraryForm</Display>
-  <Edit>DocumentLibraryForm</Edit>
-  <New>DocumentLibraryForm</New>
-</FormTemplates>
+<b:Sources xmlns:b="http://schemas.openxmlformats.org/officeDocument/2006/bibliography" xmlns="http://schemas.openxmlformats.org/officeDocument/2006/bibliography" SelectedStyle="\MLA.XSL" StyleName="MLA"/>
 </file>
 
 <file path=customXml/item3.xml><?xml version="1.0" encoding="utf-8"?>
@@ -7836,7 +7755,12 @@
 </file>
 
 <file path=customXml/item4.xml><?xml version="1.0" encoding="utf-8"?>
-<b:Sources xmlns:b="http://schemas.openxmlformats.org/officeDocument/2006/bibliography" xmlns="http://schemas.openxmlformats.org/officeDocument/2006/bibliography" SelectedStyle="\MLA.XSL" StyleName="MLA"/>
+<?mso-contentType ?>
+<FormTemplates xmlns="http://schemas.microsoft.com/sharepoint/v3/contenttype/forms">
+  <Display>DocumentLibraryForm</Display>
+  <Edit>DocumentLibraryForm</Edit>
+  <New>DocumentLibraryForm</New>
+</FormTemplates>
 </file>
 
 <file path=customXml/itemProps1.xml><?xml version="1.0" encoding="utf-8"?>
@@ -7851,9 +7775,9 @@
 </file>
 
 <file path=customXml/itemProps2.xml><?xml version="1.0" encoding="utf-8"?>
-<ds:datastoreItem xmlns:ds="http://schemas.openxmlformats.org/officeDocument/2006/customXml" ds:itemID="{17443883-1655-4981-BA00-96D00A0E5C6C}">
+<ds:datastoreItem xmlns:ds="http://schemas.openxmlformats.org/officeDocument/2006/customXml" ds:itemID="{0B9D0A38-4C43-46C1-9619-1C8EBC8F6E0C}">
   <ds:schemaRefs>
-    <ds:schemaRef ds:uri="http://schemas.microsoft.com/sharepoint/v3/contenttype/forms"/>
+    <ds:schemaRef ds:uri="http://schemas.openxmlformats.org/officeDocument/2006/bibliography"/>
   </ds:schemaRefs>
 </ds:datastoreItem>
 </file>
@@ -7879,9 +7803,9 @@
 </file>
 
 <file path=customXml/itemProps4.xml><?xml version="1.0" encoding="utf-8"?>
-<ds:datastoreItem xmlns:ds="http://schemas.openxmlformats.org/officeDocument/2006/customXml" ds:itemID="{0B9D0A38-4C43-46C1-9619-1C8EBC8F6E0C}">
+<ds:datastoreItem xmlns:ds="http://schemas.openxmlformats.org/officeDocument/2006/customXml" ds:itemID="{17443883-1655-4981-BA00-96D00A0E5C6C}">
   <ds:schemaRefs>
-    <ds:schemaRef ds:uri="http://schemas.openxmlformats.org/officeDocument/2006/bibliography"/>
+    <ds:schemaRef ds:uri="http://schemas.microsoft.com/sharepoint/v3/contenttype/forms"/>
   </ds:schemaRefs>
 </ds:datastoreItem>
 </file>
</xml_diff>